<commit_message>
Update Task 5 Report and HTML file
</commit_message>
<xml_diff>
--- a/COMP804_ASSESSMENT TASK 3_Task 5 Report_Kingshhuk Barua_3713908.docx
+++ b/COMP804_ASSESSMENT TASK 3_Task 5 Report_Kingshhuk Barua_3713908.docx
@@ -15,15 +15,7 @@
           <w:b/>
           <w:bCs/>
         </w:rPr>
-        <w:t>COMP804 – ASSESSMENT TASK 3 –</w:t>
-      </w:r>
-      <w:r>
-        <w:rPr>
-          <w:b/>
-          <w:bCs/>
-        </w:rPr>
-        <w:br/>
-        <w:t>ASSIGNMENT 1</w:t>
+        <w:t>COMP804 – ASSESSMENT TASK 3 –ASSIGNMENT 1</w:t>
       </w:r>
     </w:p>
     <w:p>
@@ -50,101 +42,40 @@
       </w:r>
     </w:p>
     <w:p>
-      <w:r>
-        <w:t>Git command used</w:t>
-      </w:r>
+      <w:pPr>
+        <w:rPr>
+          <w:u w:val="single"/>
+        </w:rPr>
+      </w:pPr>
+      <w:r>
+        <w:rPr>
+          <w:u w:val="single"/>
+        </w:rPr>
+        <w:t xml:space="preserve">Step 1: Cloned </w:t>
+      </w:r>
+      <w:proofErr w:type="spellStart"/>
+      <w:r>
+        <w:rPr>
+          <w:u w:val="single"/>
+        </w:rPr>
+        <w:t>Github</w:t>
+      </w:r>
+      <w:proofErr w:type="spellEnd"/>
+      <w:r>
+        <w:rPr>
+          <w:u w:val="single"/>
+        </w:rPr>
+        <w:t xml:space="preserve"> repository to Local </w:t>
+      </w:r>
+      <w:proofErr w:type="spellStart"/>
+      <w:r>
+        <w:rPr>
+          <w:u w:val="single"/>
+        </w:rPr>
+        <w:t>gitbash</w:t>
+      </w:r>
+      <w:proofErr w:type="spellEnd"/>
     </w:p>
-    <w:p>
-      <w:pPr>
-        <w:pStyle w:val="ListParagraph"/>
-        <w:numPr>
-          <w:ilvl w:val="0"/>
-          <w:numId w:val="1"/>
-        </w:numPr>
-      </w:pPr>
-      <w:r>
-        <w:t>Git clone</w:t>
-      </w:r>
-    </w:p>
-    <w:p>
-      <w:pPr>
-        <w:pStyle w:val="ListParagraph"/>
-        <w:numPr>
-          <w:ilvl w:val="0"/>
-          <w:numId w:val="1"/>
-        </w:numPr>
-      </w:pPr>
-      <w:r>
-        <w:t xml:space="preserve">Git </w:t>
-      </w:r>
-      <w:proofErr w:type="gramStart"/>
-      <w:r>
-        <w:t>add</w:t>
-      </w:r>
-      <w:proofErr w:type="gramEnd"/>
-    </w:p>
-    <w:p>
-      <w:pPr>
-        <w:pStyle w:val="ListParagraph"/>
-        <w:numPr>
-          <w:ilvl w:val="0"/>
-          <w:numId w:val="1"/>
-        </w:numPr>
-      </w:pPr>
-      <w:r>
-        <w:t xml:space="preserve">Git </w:t>
-      </w:r>
-      <w:proofErr w:type="gramStart"/>
-      <w:r>
-        <w:t>commit</w:t>
-      </w:r>
-      <w:proofErr w:type="gramEnd"/>
-    </w:p>
-    <w:p>
-      <w:pPr>
-        <w:pStyle w:val="ListParagraph"/>
-        <w:numPr>
-          <w:ilvl w:val="0"/>
-          <w:numId w:val="1"/>
-        </w:numPr>
-      </w:pPr>
-      <w:r>
-        <w:t>Git status</w:t>
-      </w:r>
-    </w:p>
-    <w:p>
-      <w:pPr>
-        <w:pStyle w:val="ListParagraph"/>
-        <w:numPr>
-          <w:ilvl w:val="0"/>
-          <w:numId w:val="1"/>
-        </w:numPr>
-      </w:pPr>
-      <w:r>
-        <w:t>Git push</w:t>
-      </w:r>
-    </w:p>
-    <w:p>
-      <w:pPr>
-        <w:pStyle w:val="ListParagraph"/>
-        <w:numPr>
-          <w:ilvl w:val="0"/>
-          <w:numId w:val="1"/>
-        </w:numPr>
-      </w:pPr>
-      <w:r>
-        <w:t xml:space="preserve">Git </w:t>
-      </w:r>
-      <w:proofErr w:type="gramStart"/>
-      <w:r>
-        <w:t>pull</w:t>
-      </w:r>
-      <w:proofErr w:type="gramEnd"/>
-      <w:r>
-        <w:t xml:space="preserve"> </w:t>
-      </w:r>
-    </w:p>
-    <w:p/>
     <w:p>
       <w:r>
         <w:rPr>
@@ -187,22 +118,29 @@
         </w:drawing>
       </w:r>
     </w:p>
-    <w:p/>
-    <w:p/>
-    <w:p/>
-    <w:p/>
-    <w:p/>
-    <w:p/>
     <w:p>
+      <w:pPr>
+        <w:rPr>
+          <w:u w:val="single"/>
+        </w:rPr>
+      </w:pPr>
+      <w:r>
+        <w:rPr>
+          <w:u w:val="single"/>
+        </w:rPr>
+        <w:t>Step 2: Changed working directory and made sure all the files and code in local directory</w:t>
+      </w:r>
+    </w:p>
+    <w:p>
       <w:r>
         <w:rPr>
           <w:noProof/>
         </w:rPr>
         <w:drawing>
-          <wp:inline distT="0" distB="0" distL="0" distR="0" wp14:anchorId="6D4E152A" wp14:editId="6F322924">
-            <wp:extent cx="5731510" cy="2047240"/>
-            <wp:effectExtent l="0" t="0" r="0" b="0"/>
-            <wp:docPr id="844908055" name="Picture 1"/>
+          <wp:inline distT="0" distB="0" distL="0" distR="0" wp14:anchorId="7F483625" wp14:editId="09A12B86">
+            <wp:extent cx="5731510" cy="1809115"/>
+            <wp:effectExtent l="0" t="0" r="2540" b="635"/>
+            <wp:docPr id="1522703945" name="Picture 1"/>
             <wp:cNvGraphicFramePr>
               <a:graphicFrameLocks xmlns:a="http://schemas.openxmlformats.org/drawingml/2006/main" noChangeAspect="1"/>
             </wp:cNvGraphicFramePr>
@@ -210,7 +148,7 @@
               <a:graphicData uri="http://schemas.openxmlformats.org/drawingml/2006/picture">
                 <pic:pic xmlns:pic="http://schemas.openxmlformats.org/drawingml/2006/picture">
                   <pic:nvPicPr>
-                    <pic:cNvPr id="844908055" name=""/>
+                    <pic:cNvPr id="1522703945" name=""/>
                     <pic:cNvPicPr/>
                   </pic:nvPicPr>
                   <pic:blipFill>
@@ -222,7 +160,7 @@
                   <pic:spPr>
                     <a:xfrm>
                       <a:off x="0" y="0"/>
-                      <a:ext cx="5731510" cy="2047240"/>
+                      <a:ext cx="5731510" cy="1809115"/>
                     </a:xfrm>
                     <a:prstGeom prst="rect">
                       <a:avLst/>
@@ -235,17 +173,29 @@
         </w:drawing>
       </w:r>
     </w:p>
-    <w:p/>
     <w:p>
+      <w:pPr>
+        <w:rPr>
+          <w:u w:val="single"/>
+        </w:rPr>
+      </w:pPr>
+      <w:r>
+        <w:rPr>
+          <w:u w:val="single"/>
+        </w:rPr>
+        <w:t>Step 3: Configured git username and email and added all the files</w:t>
+      </w:r>
+    </w:p>
+    <w:p>
       <w:r>
         <w:rPr>
           <w:noProof/>
         </w:rPr>
         <w:drawing>
-          <wp:inline distT="0" distB="0" distL="0" distR="0" wp14:anchorId="70FB3C96" wp14:editId="6FEDC582">
-            <wp:extent cx="5731510" cy="1394460"/>
-            <wp:effectExtent l="0" t="0" r="0" b="0"/>
-            <wp:docPr id="946516067" name="Picture 1"/>
+          <wp:inline distT="0" distB="0" distL="0" distR="0" wp14:anchorId="23EE801D" wp14:editId="178B64CA">
+            <wp:extent cx="5731510" cy="1419860"/>
+            <wp:effectExtent l="0" t="0" r="2540" b="8890"/>
+            <wp:docPr id="445858491" name="Picture 1"/>
             <wp:cNvGraphicFramePr>
               <a:graphicFrameLocks xmlns:a="http://schemas.openxmlformats.org/drawingml/2006/main" noChangeAspect="1"/>
             </wp:cNvGraphicFramePr>
@@ -253,7 +203,7 @@
               <a:graphicData uri="http://schemas.openxmlformats.org/drawingml/2006/picture">
                 <pic:pic xmlns:pic="http://schemas.openxmlformats.org/drawingml/2006/picture">
                   <pic:nvPicPr>
-                    <pic:cNvPr id="946516067" name=""/>
+                    <pic:cNvPr id="445858491" name=""/>
                     <pic:cNvPicPr/>
                   </pic:nvPicPr>
                   <pic:blipFill>
@@ -265,7 +215,7 @@
                   <pic:spPr>
                     <a:xfrm>
                       <a:off x="0" y="0"/>
-                      <a:ext cx="5731510" cy="1394460"/>
+                      <a:ext cx="5731510" cy="1419860"/>
                     </a:xfrm>
                     <a:prstGeom prst="rect">
                       <a:avLst/>
@@ -278,18 +228,28 @@
         </w:drawing>
       </w:r>
     </w:p>
-    <w:p/>
-    <w:p/>
     <w:p>
+      <w:pPr>
+        <w:rPr>
+          <w:u w:val="single"/>
+        </w:rPr>
+      </w:pPr>
+      <w:r>
+        <w:rPr>
+          <w:u w:val="single"/>
+        </w:rPr>
+        <w:lastRenderedPageBreak/>
+        <w:t>Step 4: Git Commit to take snapshot of current work</w:t>
+      </w:r>
       <w:r>
         <w:rPr>
           <w:noProof/>
         </w:rPr>
         <w:drawing>
-          <wp:inline distT="0" distB="0" distL="0" distR="0" wp14:anchorId="79CBE1F3" wp14:editId="013F12FA">
-            <wp:extent cx="5731510" cy="1536065"/>
-            <wp:effectExtent l="0" t="0" r="0" b="0"/>
-            <wp:docPr id="1480153480" name="Picture 1"/>
+          <wp:inline distT="0" distB="0" distL="0" distR="0" wp14:anchorId="20DF73FC" wp14:editId="6EC9BD57">
+            <wp:extent cx="5731510" cy="2384425"/>
+            <wp:effectExtent l="0" t="0" r="2540" b="0"/>
+            <wp:docPr id="8302559" name="Picture 1"/>
             <wp:cNvGraphicFramePr>
               <a:graphicFrameLocks xmlns:a="http://schemas.openxmlformats.org/drawingml/2006/main" noChangeAspect="1"/>
             </wp:cNvGraphicFramePr>
@@ -297,7 +257,7 @@
               <a:graphicData uri="http://schemas.openxmlformats.org/drawingml/2006/picture">
                 <pic:pic xmlns:pic="http://schemas.openxmlformats.org/drawingml/2006/picture">
                   <pic:nvPicPr>
-                    <pic:cNvPr id="1480153480" name=""/>
+                    <pic:cNvPr id="8302559" name=""/>
                     <pic:cNvPicPr/>
                   </pic:nvPicPr>
                   <pic:blipFill>
@@ -309,7 +269,7 @@
                   <pic:spPr>
                     <a:xfrm>
                       <a:off x="0" y="0"/>
-                      <a:ext cx="5731510" cy="1536065"/>
+                      <a:ext cx="5731510" cy="2384425"/>
                     </a:xfrm>
                     <a:prstGeom prst="rect">
                       <a:avLst/>
@@ -322,17 +282,31 @@
         </w:drawing>
       </w:r>
     </w:p>
-    <w:p/>
     <w:p>
+      <w:pPr>
+        <w:rPr>
+          <w:u w:val="single"/>
+        </w:rPr>
+      </w:pPr>
+    </w:p>
+    <w:p>
+      <w:r>
+        <w:rPr>
+          <w:u w:val="single"/>
+        </w:rPr>
+        <w:t>Step 5: Git push to push all the files and code to Git hub</w:t>
+      </w:r>
+    </w:p>
+    <w:p>
       <w:r>
         <w:rPr>
           <w:noProof/>
         </w:rPr>
         <w:drawing>
-          <wp:inline distT="0" distB="0" distL="0" distR="0" wp14:anchorId="520778C9" wp14:editId="758466DA">
-            <wp:extent cx="5731510" cy="1259840"/>
-            <wp:effectExtent l="0" t="0" r="0" b="0"/>
-            <wp:docPr id="960357921" name="Picture 1"/>
+          <wp:inline distT="0" distB="0" distL="0" distR="0" wp14:anchorId="1F945D86" wp14:editId="1257621E">
+            <wp:extent cx="5731510" cy="1721485"/>
+            <wp:effectExtent l="0" t="0" r="2540" b="0"/>
+            <wp:docPr id="650777055" name="Picture 1"/>
             <wp:cNvGraphicFramePr>
               <a:graphicFrameLocks xmlns:a="http://schemas.openxmlformats.org/drawingml/2006/main" noChangeAspect="1"/>
             </wp:cNvGraphicFramePr>
@@ -340,7 +314,7 @@
               <a:graphicData uri="http://schemas.openxmlformats.org/drawingml/2006/picture">
                 <pic:pic xmlns:pic="http://schemas.openxmlformats.org/drawingml/2006/picture">
                   <pic:nvPicPr>
-                    <pic:cNvPr id="960357921" name=""/>
+                    <pic:cNvPr id="650777055" name=""/>
                     <pic:cNvPicPr/>
                   </pic:nvPicPr>
                   <pic:blipFill>
@@ -352,7 +326,7 @@
                   <pic:spPr>
                     <a:xfrm>
                       <a:off x="0" y="0"/>
-                      <a:ext cx="5731510" cy="1259840"/>
+                      <a:ext cx="5731510" cy="1721485"/>
                     </a:xfrm>
                     <a:prstGeom prst="rect">
                       <a:avLst/>
@@ -365,17 +339,29 @@
         </w:drawing>
       </w:r>
     </w:p>
-    <w:p/>
     <w:p>
+      <w:pPr>
+        <w:rPr>
+          <w:u w:val="single"/>
+        </w:rPr>
+      </w:pPr>
+      <w:r>
+        <w:rPr>
+          <w:u w:val="single"/>
+        </w:rPr>
+        <w:t>Step 6: git status to check status</w:t>
+      </w:r>
+    </w:p>
+    <w:p>
       <w:r>
         <w:rPr>
           <w:noProof/>
         </w:rPr>
         <w:drawing>
-          <wp:inline distT="0" distB="0" distL="0" distR="0" wp14:anchorId="2AC9A2C8" wp14:editId="14769532">
-            <wp:extent cx="5342857" cy="2295238"/>
-            <wp:effectExtent l="0" t="0" r="0" b="0"/>
-            <wp:docPr id="985798395" name="Picture 1"/>
+          <wp:inline distT="0" distB="0" distL="0" distR="0" wp14:anchorId="11607347" wp14:editId="292EFE55">
+            <wp:extent cx="5731510" cy="1217930"/>
+            <wp:effectExtent l="0" t="0" r="2540" b="1270"/>
+            <wp:docPr id="1792830119" name="Picture 1"/>
             <wp:cNvGraphicFramePr>
               <a:graphicFrameLocks xmlns:a="http://schemas.openxmlformats.org/drawingml/2006/main" noChangeAspect="1"/>
             </wp:cNvGraphicFramePr>
@@ -383,7 +369,7 @@
               <a:graphicData uri="http://schemas.openxmlformats.org/drawingml/2006/picture">
                 <pic:pic xmlns:pic="http://schemas.openxmlformats.org/drawingml/2006/picture">
                   <pic:nvPicPr>
-                    <pic:cNvPr id="985798395" name=""/>
+                    <pic:cNvPr id="1792830119" name=""/>
                     <pic:cNvPicPr/>
                   </pic:nvPicPr>
                   <pic:blipFill>
@@ -395,7 +381,7 @@
                   <pic:spPr>
                     <a:xfrm>
                       <a:off x="0" y="0"/>
-                      <a:ext cx="5342857" cy="2295238"/>
+                      <a:ext cx="5731510" cy="1217930"/>
                     </a:xfrm>
                     <a:prstGeom prst="rect">
                       <a:avLst/>
@@ -408,19 +394,26 @@
         </w:drawing>
       </w:r>
     </w:p>
-    <w:p/>
-    <w:p/>
     <w:p>
       <w:r>
         <w:rPr>
+          <w:u w:val="single"/>
+        </w:rPr>
+        <w:lastRenderedPageBreak/>
+        <w:t>Final Output in Git:</w:t>
+      </w:r>
+      <w:r>
+        <w:t xml:space="preserve"> </w:t>
+      </w:r>
+      <w:r>
+        <w:rPr>
           <w:noProof/>
         </w:rPr>
-        <w:lastRenderedPageBreak/>
         <w:drawing>
-          <wp:inline distT="0" distB="0" distL="0" distR="0" wp14:anchorId="7E444FB0" wp14:editId="47129123">
-            <wp:extent cx="5731510" cy="1405890"/>
-            <wp:effectExtent l="0" t="0" r="0" b="0"/>
-            <wp:docPr id="1222328708" name="Picture 1"/>
+          <wp:inline distT="0" distB="0" distL="0" distR="0" wp14:anchorId="7FEF8D87" wp14:editId="08FB4E76">
+            <wp:extent cx="5731510" cy="3103880"/>
+            <wp:effectExtent l="0" t="0" r="2540" b="1270"/>
+            <wp:docPr id="1084372705" name="Picture 1"/>
             <wp:cNvGraphicFramePr>
               <a:graphicFrameLocks xmlns:a="http://schemas.openxmlformats.org/drawingml/2006/main" noChangeAspect="1"/>
             </wp:cNvGraphicFramePr>
@@ -428,7 +421,7 @@
               <a:graphicData uri="http://schemas.openxmlformats.org/drawingml/2006/picture">
                 <pic:pic xmlns:pic="http://schemas.openxmlformats.org/drawingml/2006/picture">
                   <pic:nvPicPr>
-                    <pic:cNvPr id="1222328708" name=""/>
+                    <pic:cNvPr id="1084372705" name=""/>
                     <pic:cNvPicPr/>
                   </pic:nvPicPr>
                   <pic:blipFill>
@@ -440,7 +433,7 @@
                   <pic:spPr>
                     <a:xfrm>
                       <a:off x="0" y="0"/>
-                      <a:ext cx="5731510" cy="1405890"/>
+                      <a:ext cx="5731510" cy="3103880"/>
                     </a:xfrm>
                     <a:prstGeom prst="rect">
                       <a:avLst/>
@@ -454,178 +447,35 @@
       </w:r>
     </w:p>
     <w:p/>
+    <w:p/>
     <w:p>
-      <w:r>
-        <w:rPr>
-          <w:noProof/>
-        </w:rPr>
-        <w:drawing>
-          <wp:inline distT="0" distB="0" distL="0" distR="0" wp14:anchorId="6B64D48E" wp14:editId="163B3B88">
-            <wp:extent cx="4923809" cy="3238095"/>
-            <wp:effectExtent l="0" t="0" r="0" b="635"/>
-            <wp:docPr id="472172657" name="Picture 1"/>
-            <wp:cNvGraphicFramePr>
-              <a:graphicFrameLocks xmlns:a="http://schemas.openxmlformats.org/drawingml/2006/main" noChangeAspect="1"/>
-            </wp:cNvGraphicFramePr>
-            <a:graphic xmlns:a="http://schemas.openxmlformats.org/drawingml/2006/main">
-              <a:graphicData uri="http://schemas.openxmlformats.org/drawingml/2006/picture">
-                <pic:pic xmlns:pic="http://schemas.openxmlformats.org/drawingml/2006/picture">
-                  <pic:nvPicPr>
-                    <pic:cNvPr id="472172657" name=""/>
-                    <pic:cNvPicPr/>
-                  </pic:nvPicPr>
-                  <pic:blipFill>
-                    <a:blip r:embed="rId12"/>
-                    <a:stretch>
-                      <a:fillRect/>
-                    </a:stretch>
-                  </pic:blipFill>
-                  <pic:spPr>
-                    <a:xfrm>
-                      <a:off x="0" y="0"/>
-                      <a:ext cx="4923809" cy="3238095"/>
-                    </a:xfrm>
-                    <a:prstGeom prst="rect">
-                      <a:avLst/>
-                    </a:prstGeom>
-                  </pic:spPr>
-                </pic:pic>
-              </a:graphicData>
-            </a:graphic>
-          </wp:inline>
-        </w:drawing>
-      </w:r>
+      <w:pPr>
+        <w:rPr>
+          <w:b/>
+          <w:bCs/>
+          <w:u w:val="single"/>
+        </w:rPr>
+      </w:pPr>
+      <w:r>
+        <w:rPr>
+          <w:b/>
+          <w:bCs/>
+          <w:u w:val="single"/>
+        </w:rPr>
+        <w:t xml:space="preserve">Hyperlink: </w:t>
+      </w:r>
+    </w:p>
+    <w:p>
+      <w:hyperlink r:id="rId12" w:history="1">
+        <w:r>
+          <w:rPr>
+            <w:rStyle w:val="Hyperlink"/>
+          </w:rPr>
+          <w:t>https://github.com/kb707/COMP804AssesmentTask3</w:t>
+        </w:r>
+      </w:hyperlink>
     </w:p>
     <w:p/>
-    <w:p>
-      <w:r>
-        <w:rPr>
-          <w:noProof/>
-        </w:rPr>
-        <w:drawing>
-          <wp:inline distT="0" distB="0" distL="0" distR="0" wp14:anchorId="327E8D02" wp14:editId="3BF45587">
-            <wp:extent cx="5114286" cy="2876190"/>
-            <wp:effectExtent l="0" t="0" r="0" b="635"/>
-            <wp:docPr id="1419648110" name="Picture 1"/>
-            <wp:cNvGraphicFramePr>
-              <a:graphicFrameLocks xmlns:a="http://schemas.openxmlformats.org/drawingml/2006/main" noChangeAspect="1"/>
-            </wp:cNvGraphicFramePr>
-            <a:graphic xmlns:a="http://schemas.openxmlformats.org/drawingml/2006/main">
-              <a:graphicData uri="http://schemas.openxmlformats.org/drawingml/2006/picture">
-                <pic:pic xmlns:pic="http://schemas.openxmlformats.org/drawingml/2006/picture">
-                  <pic:nvPicPr>
-                    <pic:cNvPr id="1419648110" name=""/>
-                    <pic:cNvPicPr/>
-                  </pic:nvPicPr>
-                  <pic:blipFill>
-                    <a:blip r:embed="rId13"/>
-                    <a:stretch>
-                      <a:fillRect/>
-                    </a:stretch>
-                  </pic:blipFill>
-                  <pic:spPr>
-                    <a:xfrm>
-                      <a:off x="0" y="0"/>
-                      <a:ext cx="5114286" cy="2876190"/>
-                    </a:xfrm>
-                    <a:prstGeom prst="rect">
-                      <a:avLst/>
-                    </a:prstGeom>
-                  </pic:spPr>
-                </pic:pic>
-              </a:graphicData>
-            </a:graphic>
-          </wp:inline>
-        </w:drawing>
-      </w:r>
-    </w:p>
-    <w:p/>
-    <w:p>
-      <w:r>
-        <w:rPr>
-          <w:noProof/>
-        </w:rPr>
-        <w:lastRenderedPageBreak/>
-        <w:drawing>
-          <wp:inline distT="0" distB="0" distL="0" distR="0" wp14:anchorId="05DE7780" wp14:editId="35725824">
-            <wp:extent cx="5731510" cy="3290570"/>
-            <wp:effectExtent l="0" t="0" r="0" b="0"/>
-            <wp:docPr id="247979330" name="Picture 1"/>
-            <wp:cNvGraphicFramePr>
-              <a:graphicFrameLocks xmlns:a="http://schemas.openxmlformats.org/drawingml/2006/main" noChangeAspect="1"/>
-            </wp:cNvGraphicFramePr>
-            <a:graphic xmlns:a="http://schemas.openxmlformats.org/drawingml/2006/main">
-              <a:graphicData uri="http://schemas.openxmlformats.org/drawingml/2006/picture">
-                <pic:pic xmlns:pic="http://schemas.openxmlformats.org/drawingml/2006/picture">
-                  <pic:nvPicPr>
-                    <pic:cNvPr id="247979330" name=""/>
-                    <pic:cNvPicPr/>
-                  </pic:nvPicPr>
-                  <pic:blipFill>
-                    <a:blip r:embed="rId14"/>
-                    <a:stretch>
-                      <a:fillRect/>
-                    </a:stretch>
-                  </pic:blipFill>
-                  <pic:spPr>
-                    <a:xfrm>
-                      <a:off x="0" y="0"/>
-                      <a:ext cx="5731510" cy="3290570"/>
-                    </a:xfrm>
-                    <a:prstGeom prst="rect">
-                      <a:avLst/>
-                    </a:prstGeom>
-                  </pic:spPr>
-                </pic:pic>
-              </a:graphicData>
-            </a:graphic>
-          </wp:inline>
-        </w:drawing>
-      </w:r>
-    </w:p>
-    <w:p/>
-    <w:p>
-      <w:r>
-        <w:rPr>
-          <w:noProof/>
-        </w:rPr>
-        <w:drawing>
-          <wp:inline distT="0" distB="0" distL="0" distR="0" wp14:anchorId="0D4BF73F" wp14:editId="5660F364">
-            <wp:extent cx="5731510" cy="2989580"/>
-            <wp:effectExtent l="0" t="0" r="0" b="0"/>
-            <wp:docPr id="1462051331" name="Picture 1"/>
-            <wp:cNvGraphicFramePr>
-              <a:graphicFrameLocks xmlns:a="http://schemas.openxmlformats.org/drawingml/2006/main" noChangeAspect="1"/>
-            </wp:cNvGraphicFramePr>
-            <a:graphic xmlns:a="http://schemas.openxmlformats.org/drawingml/2006/main">
-              <a:graphicData uri="http://schemas.openxmlformats.org/drawingml/2006/picture">
-                <pic:pic xmlns:pic="http://schemas.openxmlformats.org/drawingml/2006/picture">
-                  <pic:nvPicPr>
-                    <pic:cNvPr id="1462051331" name=""/>
-                    <pic:cNvPicPr/>
-                  </pic:nvPicPr>
-                  <pic:blipFill>
-                    <a:blip r:embed="rId15"/>
-                    <a:stretch>
-                      <a:fillRect/>
-                    </a:stretch>
-                  </pic:blipFill>
-                  <pic:spPr>
-                    <a:xfrm>
-                      <a:off x="0" y="0"/>
-                      <a:ext cx="5731510" cy="2989580"/>
-                    </a:xfrm>
-                    <a:prstGeom prst="rect">
-                      <a:avLst/>
-                    </a:prstGeom>
-                  </pic:spPr>
-                </pic:pic>
-              </a:graphicData>
-            </a:graphic>
-          </wp:inline>
-        </w:drawing>
-      </w:r>
-    </w:p>
     <w:sectPr>
       <w:pgSz w:w="11906" w:h="16838"/>
       <w:pgMar w:top="1440" w:right="1440" w:bottom="1440" w:left="1440" w:header="708" w:footer="708" w:gutter="0"/>
@@ -1360,6 +1210,7 @@
   <w:style w:type="character" w:default="1" w:styleId="DefaultParagraphFont">
     <w:name w:val="Default Paragraph Font"/>
     <w:uiPriority w:val="1"/>
+    <w:semiHidden/>
     <w:unhideWhenUsed/>
   </w:style>
   <w:style w:type="table" w:default="1" w:styleId="TableNormal">
@@ -1671,6 +1522,41 @@
       <w:smallCaps/>
       <w:color w:val="2F5496" w:themeColor="accent1" w:themeShade="BF"/>
       <w:spacing w:val="5"/>
+    </w:rPr>
+  </w:style>
+  <w:style w:type="character" w:styleId="Hyperlink">
+    <w:name w:val="Hyperlink"/>
+    <w:basedOn w:val="DefaultParagraphFont"/>
+    <w:uiPriority w:val="99"/>
+    <w:unhideWhenUsed/>
+    <w:rsid w:val="00297164"/>
+    <w:rPr>
+      <w:color w:val="0563C1" w:themeColor="hyperlink"/>
+      <w:u w:val="single"/>
+    </w:rPr>
+  </w:style>
+  <w:style w:type="character" w:styleId="UnresolvedMention">
+    <w:name w:val="Unresolved Mention"/>
+    <w:basedOn w:val="DefaultParagraphFont"/>
+    <w:uiPriority w:val="99"/>
+    <w:semiHidden/>
+    <w:unhideWhenUsed/>
+    <w:rsid w:val="00297164"/>
+    <w:rPr>
+      <w:color w:val="605E5C"/>
+      <w:shd w:val="clear" w:color="auto" w:fill="E1DFDD"/>
+    </w:rPr>
+  </w:style>
+  <w:style w:type="character" w:styleId="FollowedHyperlink">
+    <w:name w:val="FollowedHyperlink"/>
+    <w:basedOn w:val="DefaultParagraphFont"/>
+    <w:uiPriority w:val="99"/>
+    <w:semiHidden/>
+    <w:unhideWhenUsed/>
+    <w:rsid w:val="00297164"/>
+    <w:rPr>
+      <w:color w:val="954F72" w:themeColor="followedHyperlink"/>
+      <w:u w:val="single"/>
     </w:rPr>
   </w:style>
 </w:styles>

</xml_diff>